<commit_message>
ready to push for the day
Last files of the day
</commit_message>
<xml_diff>
--- a/master/resources/text/eduplaytion_content.docx
+++ b/master/resources/text/eduplaytion_content.docx
@@ -27,11 +27,13 @@
       <w:pPr>
         <w:pStyle w:val="Heading2"/>
         <w:rPr>
+          <w:color w:val="FF0000"/>
           <w:lang w:val="nb-NO"/>
         </w:rPr>
       </w:pPr>
       <w:r>
         <w:rPr>
+          <w:color w:val="FF0000"/>
           <w:lang w:val="nb-NO"/>
         </w:rPr>
         <w:t>Font</w:t>
@@ -40,12 +42,14 @@
     <w:p>
       <w:pPr>
         <w:rPr>
+          <w:color w:val="FF0000"/>
           <w:lang w:val="nb-NO"/>
         </w:rPr>
       </w:pPr>
       <w:proofErr w:type="spellStart"/>
       <w:r>
         <w:rPr>
+          <w:color w:val="FF0000"/>
           <w:lang w:val="nb-NO"/>
         </w:rPr>
         <w:t>Muli</w:t>
@@ -55,24 +59,36 @@
     <w:p>
       <w:pPr>
         <w:pStyle w:val="Heading2"/>
-      </w:pPr>
-      <w:proofErr w:type="spellStart"/>
-      <w:r>
+        <w:rPr>
+          <w:color w:val="FF0000"/>
+        </w:rPr>
+      </w:pPr>
+      <w:proofErr w:type="spellStart"/>
+      <w:r>
+        <w:rPr>
+          <w:color w:val="FF0000"/>
+        </w:rPr>
         <w:t>Numety</w:t>
       </w:r>
       <w:proofErr w:type="spellEnd"/>
       <w:r>
-        <w:t xml:space="preserve"> </w:t>
-      </w:r>
-      <w:r>
-        <w:t>video</w:t>
-      </w:r>
-    </w:p>
-    <w:p>
+        <w:rPr>
+          <w:color w:val="FF0000"/>
+        </w:rPr>
+        <w:t xml:space="preserve"> video</w:t>
+      </w:r>
+    </w:p>
+    <w:p>
+      <w:pPr>
+        <w:rPr>
+          <w:color w:val="FF0000"/>
+        </w:rPr>
+      </w:pPr>
       <w:hyperlink r:id="rId5" w:history="1">
         <w:r>
           <w:rPr>
             <w:rStyle w:val="Hyperlink"/>
+            <w:color w:val="FF0000"/>
           </w:rPr>
           <w:t>https://player.vimeo.com/video/373782160?app_id=122963</w:t>
         </w:r>
@@ -153,21 +169,29 @@
           <w:ilvl w:val="0"/>
           <w:numId w:val="3"/>
         </w:numPr>
+        <w:rPr>
+          <w:color w:val="FF0000"/>
+        </w:rPr>
       </w:pPr>
       <w:r>
         <w:rPr>
           <w:b/>
           <w:bCs/>
+          <w:color w:val="FF0000"/>
         </w:rPr>
         <w:t>Facebook</w:t>
       </w:r>
       <w:r>
+        <w:rPr>
+          <w:color w:val="FF0000"/>
+        </w:rPr>
         <w:t xml:space="preserve">: </w:t>
       </w:r>
       <w:hyperlink r:id="rId6" w:history="1">
         <w:r>
           <w:rPr>
             <w:rStyle w:val="Hyperlink"/>
+            <w:color w:val="FF0000"/>
           </w:rPr>
           <w:t>https://www.facebook.com/pages/category/Education-Website/Eduplaytionno-253416978786370/</w:t>
         </w:r>
@@ -180,12 +204,16 @@
           <w:ilvl w:val="0"/>
           <w:numId w:val="3"/>
         </w:numPr>
+        <w:rPr>
+          <w:color w:val="FF0000"/>
+        </w:rPr>
       </w:pPr>
       <w:proofErr w:type="spellStart"/>
       <w:r>
         <w:rPr>
           <w:b/>
           <w:bCs/>
+          <w:color w:val="FF0000"/>
         </w:rPr>
         <w:t>Youtube</w:t>
       </w:r>
@@ -194,16 +222,21 @@
         <w:rPr>
           <w:b/>
           <w:bCs/>
+          <w:color w:val="FF0000"/>
         </w:rPr>
         <w:t>:</w:t>
       </w:r>
       <w:r>
+        <w:rPr>
+          <w:color w:val="FF0000"/>
+        </w:rPr>
         <w:t xml:space="preserve"> </w:t>
       </w:r>
       <w:hyperlink r:id="rId7" w:history="1">
         <w:r>
           <w:rPr>
             <w:rStyle w:val="Hyperlink"/>
+            <w:color w:val="FF0000"/>
           </w:rPr>
           <w:t>https://www.youtube.com/channel/UCbpgYkNPwB7ahorO3VcYMHg</w:t>
         </w:r>
@@ -216,21 +249,29 @@
           <w:ilvl w:val="0"/>
           <w:numId w:val="3"/>
         </w:numPr>
+        <w:rPr>
+          <w:color w:val="FF0000"/>
+        </w:rPr>
       </w:pPr>
       <w:r>
         <w:rPr>
           <w:b/>
           <w:bCs/>
+          <w:color w:val="FF0000"/>
         </w:rPr>
         <w:t>Twitter</w:t>
       </w:r>
       <w:r>
+        <w:rPr>
+          <w:color w:val="FF0000"/>
+        </w:rPr>
         <w:t xml:space="preserve">: </w:t>
       </w:r>
       <w:hyperlink r:id="rId8" w:history="1">
         <w:r>
           <w:rPr>
             <w:rStyle w:val="Hyperlink"/>
+            <w:color w:val="FF0000"/>
           </w:rPr>
           <w:t>https://twitter.com/EduplaytionNO</w:t>
         </w:r>
@@ -244,6 +285,7 @@
           <w:numId w:val="3"/>
         </w:numPr>
         <w:rPr>
+          <w:color w:val="FF0000"/>
           <w:lang w:val="nb-NO"/>
         </w:rPr>
       </w:pPr>
@@ -252,6 +294,7 @@
         <w:rPr>
           <w:b/>
           <w:bCs/>
+          <w:color w:val="FF0000"/>
           <w:lang w:val="nb-NO"/>
         </w:rPr>
         <w:t>Instgram</w:t>
@@ -259,6 +302,7 @@
       <w:proofErr w:type="spellEnd"/>
       <w:r>
         <w:rPr>
+          <w:color w:val="FF0000"/>
           <w:lang w:val="nb-NO"/>
         </w:rPr>
         <w:t xml:space="preserve">: </w:t>
@@ -267,6 +311,7 @@
         <w:r>
           <w:rPr>
             <w:rStyle w:val="Hyperlink"/>
+            <w:color w:val="FF0000"/>
             <w:lang w:val="nb-NO"/>
           </w:rPr>
           <w:t>https://www.instagram.com/numetrygame/</w:t>
@@ -280,9 +325,13 @@
           <w:color w:val="2F5496" w:themeColor="accent1" w:themeShade="BF"/>
           <w:sz w:val="32"/>
           <w:szCs w:val="32"/>
-        </w:rPr>
-      </w:pPr>
-      <w:r>
+          <w:lang w:val="nb-NO"/>
+        </w:rPr>
+      </w:pPr>
+      <w:r>
+        <w:rPr>
+          <w:lang w:val="nb-NO"/>
+        </w:rPr>
         <w:br w:type="page"/>
       </w:r>
     </w:p>
@@ -301,85 +350,198 @@
       </w:pPr>
     </w:p>
     <w:p>
-      <w:r>
-        <w:t xml:space="preserve">Sometime in the future, long after humanity has explored other solar systems, a group of astronauts have disappeared into the distant solar system </w:t>
-      </w:r>
-      <w:proofErr w:type="spellStart"/>
-      <w:r>
+      <w:pPr>
+        <w:rPr>
+          <w:color w:val="FF0000"/>
+        </w:rPr>
+      </w:pPr>
+      <w:r>
+        <w:rPr>
+          <w:color w:val="FF0000"/>
+        </w:rPr>
+        <w:t>Sometime in the future</w:t>
+      </w:r>
+      <w:r>
+        <w:rPr>
+          <w:color w:val="FF0000"/>
+        </w:rPr>
+        <w:t>.</w:t>
+      </w:r>
+      <w:r>
+        <w:rPr>
+          <w:color w:val="FF0000"/>
+        </w:rPr>
+        <w:t xml:space="preserve"> long after humanity has explored other solar systems, a group of astronauts have disappeared into the distant solar system </w:t>
+      </w:r>
+      <w:proofErr w:type="spellStart"/>
+      <w:r>
+        <w:rPr>
+          <w:color w:val="FF0000"/>
+        </w:rPr>
         <w:t>Matema</w:t>
       </w:r>
       <w:proofErr w:type="spellEnd"/>
       <w:r>
+        <w:rPr>
+          <w:color w:val="FF0000"/>
+        </w:rPr>
         <w:t>. They went out to investigate a mysterious radio signal, but never returned. Therefore, the player must bring friends and family in the Magellan spaceship and travel to find the missing expedition.</w:t>
       </w:r>
     </w:p>
-    <w:p/>
-    <w:p>
-      <w:r>
+    <w:p>
+      <w:pPr>
+        <w:rPr>
+          <w:color w:val="FF0000"/>
+        </w:rPr>
+      </w:pPr>
+    </w:p>
+    <w:p>
+      <w:pPr>
+        <w:rPr>
+          <w:color w:val="FF0000"/>
+        </w:rPr>
+      </w:pPr>
+      <w:r>
+        <w:rPr>
+          <w:color w:val="FF0000"/>
+        </w:rPr>
         <w:t xml:space="preserve">When they arrive, they immediately discover that </w:t>
       </w:r>
       <w:proofErr w:type="spellStart"/>
       <w:r>
+        <w:rPr>
+          <w:color w:val="FF0000"/>
+        </w:rPr>
         <w:t>Matema</w:t>
       </w:r>
       <w:proofErr w:type="spellEnd"/>
       <w:r>
+        <w:rPr>
+          <w:color w:val="FF0000"/>
+        </w:rPr>
         <w:t xml:space="preserve"> is not like any other solar system. The planets there have a mysterious energy field that means no computers work on the planet's surface. All calculation must therefore be done manually.</w:t>
       </w:r>
     </w:p>
-    <w:p/>
-    <w:p>
-      <w:proofErr w:type="spellStart"/>
-      <w:r>
+    <w:p>
+      <w:pPr>
+        <w:rPr>
+          <w:color w:val="FF0000"/>
+        </w:rPr>
+      </w:pPr>
+    </w:p>
+    <w:p>
+      <w:pPr>
+        <w:rPr>
+          <w:color w:val="FF0000"/>
+        </w:rPr>
+      </w:pPr>
+      <w:proofErr w:type="spellStart"/>
+      <w:r>
+        <w:rPr>
+          <w:color w:val="FF0000"/>
+        </w:rPr>
         <w:t>Matema</w:t>
       </w:r>
       <w:proofErr w:type="spellEnd"/>
       <w:r>
+        <w:rPr>
+          <w:color w:val="FF0000"/>
+        </w:rPr>
         <w:t xml:space="preserve"> is not like any other solar system. The planets there have a mysterious energy field that means no computers work on the planet's surface.</w:t>
       </w:r>
     </w:p>
-    <w:p/>
-    <w:p>
-      <w:r>
+    <w:p>
+      <w:pPr>
+        <w:rPr>
+          <w:color w:val="FF0000"/>
+        </w:rPr>
+      </w:pPr>
+    </w:p>
+    <w:p>
+      <w:pPr>
+        <w:rPr>
+          <w:color w:val="FF0000"/>
+        </w:rPr>
+      </w:pPr>
+      <w:r>
+        <w:rPr>
+          <w:color w:val="FF0000"/>
+        </w:rPr>
         <w:t xml:space="preserve">But the rescue team at Magellan is not alone! Aliens from across the galaxy have found their way to </w:t>
       </w:r>
       <w:proofErr w:type="spellStart"/>
       <w:r>
+        <w:rPr>
+          <w:color w:val="FF0000"/>
+        </w:rPr>
         <w:t>Matema</w:t>
       </w:r>
       <w:proofErr w:type="spellEnd"/>
       <w:r>
+        <w:rPr>
+          <w:color w:val="FF0000"/>
+        </w:rPr>
         <w:t xml:space="preserve"> and are in search of technology left behind by a lost people called the </w:t>
       </w:r>
       <w:proofErr w:type="spellStart"/>
       <w:r>
+        <w:rPr>
+          <w:color w:val="FF0000"/>
+        </w:rPr>
         <w:t>Zusites</w:t>
       </w:r>
       <w:proofErr w:type="spellEnd"/>
       <w:r>
+        <w:rPr>
+          <w:color w:val="FF0000"/>
+        </w:rPr>
         <w:t xml:space="preserve">, who were known for their highly developed mathematical culture. Unfortunately, they have all left their calculations to advanced computers and artificial intelligence, so none of them are able to follow the clues or solve the </w:t>
       </w:r>
       <w:proofErr w:type="spellStart"/>
       <w:r>
+        <w:rPr>
+          <w:color w:val="FF0000"/>
+        </w:rPr>
         <w:t>Sussites</w:t>
       </w:r>
       <w:proofErr w:type="spellEnd"/>
       <w:r>
+        <w:rPr>
+          <w:color w:val="FF0000"/>
+        </w:rPr>
         <w:t>' riddle.</w:t>
       </w:r>
     </w:p>
-    <w:p/>
-    <w:p>
-      <w:r>
+    <w:p>
+      <w:pPr>
+        <w:rPr>
+          <w:color w:val="FF0000"/>
+        </w:rPr>
+      </w:pPr>
+    </w:p>
+    <w:p>
+      <w:r>
+        <w:rPr>
+          <w:color w:val="FF0000"/>
+        </w:rPr>
         <w:t xml:space="preserve">Thus, humans are the only ones in the solar system to find out what has happened to the </w:t>
       </w:r>
       <w:proofErr w:type="spellStart"/>
       <w:r>
+        <w:rPr>
+          <w:color w:val="FF0000"/>
+        </w:rPr>
         <w:t>Zusites</w:t>
       </w:r>
       <w:proofErr w:type="spellEnd"/>
       <w:r>
-        <w:t xml:space="preserve"> and their technology - and not least what it has to do with the lost expedition.</w:t>
+        <w:rPr>
+          <w:color w:val="FF0000"/>
+        </w:rPr>
+        <w:t xml:space="preserve"> and their technology - and not least what it has to do with the lost expedition</w:t>
+      </w:r>
+      <w:r>
+        <w:t>.</w:t>
       </w:r>
     </w:p>
     <w:p>
@@ -412,15 +574,29 @@
       </w:r>
     </w:p>
     <w:p>
-      <w:r>
+      <w:pPr>
+        <w:rPr>
+          <w:color w:val="FF0000"/>
+        </w:rPr>
+      </w:pPr>
+      <w:r>
+        <w:rPr>
+          <w:color w:val="FF0000"/>
+        </w:rPr>
         <w:t xml:space="preserve">Meet the cool and fun crew aboard the spaceship "Envoy" and join them on the journey to </w:t>
       </w:r>
       <w:proofErr w:type="spellStart"/>
       <w:r>
+        <w:rPr>
+          <w:color w:val="FF0000"/>
+        </w:rPr>
         <w:t>Matema</w:t>
       </w:r>
       <w:proofErr w:type="spellEnd"/>
       <w:r>
+        <w:rPr>
+          <w:color w:val="FF0000"/>
+        </w:rPr>
         <w:t xml:space="preserve"> to save the lost expedition</w:t>
       </w:r>
     </w:p>
@@ -438,15 +614,29 @@
       </w:r>
     </w:p>
     <w:p>
-      <w:r>
+      <w:pPr>
+        <w:rPr>
+          <w:color w:val="FF0000"/>
+        </w:rPr>
+      </w:pPr>
+      <w:r>
+        <w:rPr>
+          <w:color w:val="FF0000"/>
+        </w:rPr>
         <w:t xml:space="preserve">Join </w:t>
       </w:r>
       <w:proofErr w:type="spellStart"/>
       <w:r>
+        <w:rPr>
+          <w:color w:val="FF0000"/>
+        </w:rPr>
         <w:t>Matema</w:t>
       </w:r>
       <w:proofErr w:type="spellEnd"/>
       <w:r>
+        <w:rPr>
+          <w:color w:val="FF0000"/>
+        </w:rPr>
         <w:t xml:space="preserve"> - a solar system out of the ordinary!</w:t>
       </w:r>
     </w:p>
@@ -464,15 +654,27 @@
       </w:r>
     </w:p>
     <w:p>
-      <w:r>
+      <w:pPr>
+        <w:rPr>
+          <w:color w:val="FF0000"/>
+        </w:rPr>
+      </w:pPr>
+      <w:r>
+        <w:rPr>
+          <w:color w:val="FF0000"/>
+        </w:rPr>
         <w:t xml:space="preserve">Games turn students into active participants </w:t>
       </w:r>
       <w:r>
+        <w:rPr>
+          <w:color w:val="FF0000"/>
+        </w:rPr>
         <w:t>i</w:t>
       </w:r>
-      <w:bookmarkStart w:id="0" w:name="_GoBack"/>
-      <w:bookmarkEnd w:id="0"/>
-      <w:r>
+      <w:r>
+        <w:rPr>
+          <w:color w:val="FF0000"/>
+        </w:rPr>
         <w:t>n the learning process, they provide the opportunity to influence and control their surroundings, and allow for deep learning in a way that both makes and motivates.</w:t>
       </w:r>
     </w:p>
@@ -491,7 +693,13 @@
     </w:p>
     <w:p>
       <w:r>
-        <w:t>In order to create entertaining and motivating experiences, we develop our games in close cooperation with Norwegian students.</w:t>
+        <w:rPr>
+          <w:color w:val="FF0000"/>
+        </w:rPr>
+        <w:t>In order to create entertaining and motivating experiences, we develop our games in close cooperation with Norwegian students</w:t>
+      </w:r>
+      <w:r>
+        <w:t>.</w:t>
       </w:r>
     </w:p>
     <w:p>
@@ -509,69 +717,164 @@
       </w:r>
     </w:p>
     <w:p>
-      <w:r>
+      <w:pPr>
+        <w:rPr>
+          <w:color w:val="FF0000"/>
+        </w:rPr>
+      </w:pPr>
+      <w:r>
+        <w:rPr>
+          <w:color w:val="FF0000"/>
+        </w:rPr>
         <w:t>How can a child play computer games continuously for hours but still have trouble sitting still for five minutes on the school bench? </w:t>
       </w:r>
       <w:proofErr w:type="spellStart"/>
       <w:r>
+        <w:rPr>
+          <w:color w:val="FF0000"/>
+        </w:rPr>
         <w:t>Eduplaytion</w:t>
       </w:r>
       <w:proofErr w:type="spellEnd"/>
       <w:r>
+        <w:rPr>
+          <w:color w:val="FF0000"/>
+        </w:rPr>
         <w:t xml:space="preserve"> wants to further develop what makes children and young people become engrossed in video games, by combining play and games with learning and development.</w:t>
       </w:r>
     </w:p>
-    <w:p/>
-    <w:p>
-      <w:r>
+    <w:p>
+      <w:pPr>
+        <w:rPr>
+          <w:color w:val="FF0000"/>
+        </w:rPr>
+      </w:pPr>
+    </w:p>
+    <w:p>
+      <w:pPr>
+        <w:rPr>
+          <w:color w:val="FF0000"/>
+        </w:rPr>
+      </w:pPr>
+      <w:r>
+        <w:rPr>
+          <w:color w:val="FF0000"/>
+        </w:rPr>
         <w:t>Our vision is to develop short small games that present challenges and focus on problem solving and fun rather than learning. The learning process is a game in itself, and students must quickly understand, memorize, and test abstract rules that have logical consequences. The games are shaped on the basis of game design principles, which makes it as fun to learn math, English and science as playing any video game.</w:t>
       </w:r>
     </w:p>
-    <w:p/>
-    <w:p>
-      <w:r>
+    <w:p>
+      <w:pPr>
+        <w:rPr>
+          <w:color w:val="FF0000"/>
+        </w:rPr>
+      </w:pPr>
+    </w:p>
+    <w:p>
+      <w:pPr>
+        <w:rPr>
+          <w:color w:val="FF0000"/>
+        </w:rPr>
+      </w:pPr>
+      <w:r>
+        <w:rPr>
+          <w:color w:val="FF0000"/>
+        </w:rPr>
         <w:t>The learning process is the game in itself, and the player must quickly understand, memorize and test abstract rules that have logical consequences.</w:t>
       </w:r>
     </w:p>
-    <w:p/>
-    <w:p>
-      <w:r>
+    <w:p>
+      <w:pPr>
+        <w:rPr>
+          <w:color w:val="FF0000"/>
+        </w:rPr>
+      </w:pPr>
+    </w:p>
+    <w:p>
+      <w:pPr>
+        <w:rPr>
+          <w:color w:val="FF0000"/>
+        </w:rPr>
+      </w:pPr>
+      <w:r>
+        <w:rPr>
+          <w:color w:val="FF0000"/>
+        </w:rPr>
         <w:t>The challenges that must be solved in the game are presented in full by characters. The task itself creates major and visible changes in the game world. The players should not think about learning - just that they have fun! The goal is to capture the attention of the students by telling an engaging story with interactive characters in the lead roles.</w:t>
       </w:r>
     </w:p>
-    <w:p/>
-    <w:p>
-      <w:r>
+    <w:p>
+      <w:pPr>
+        <w:rPr>
+          <w:color w:val="FF0000"/>
+        </w:rPr>
+      </w:pPr>
+    </w:p>
+    <w:p>
+      <w:pPr>
+        <w:rPr>
+          <w:color w:val="FF0000"/>
+        </w:rPr>
+      </w:pPr>
+      <w:r>
+        <w:rPr>
+          <w:color w:val="FF0000"/>
+        </w:rPr>
         <w:t>The game transforms students into active participants in the learning process, gives them the opportunity to influence and control their surroundings, and allows for deep learning in a way that is both harmless and motivating. The gaming experience further contributes to attaching a meaningful context to the problems that make it far easier to understand than traditional classroom teaching.</w:t>
       </w:r>
     </w:p>
-    <w:p/>
-    <w:p>
-      <w:r>
+    <w:p>
+      <w:pPr>
+        <w:rPr>
+          <w:color w:val="FF0000"/>
+        </w:rPr>
+      </w:pPr>
+    </w:p>
+    <w:p>
+      <w:pPr>
+        <w:rPr>
+          <w:color w:val="FF0000"/>
+        </w:rPr>
+      </w:pPr>
+      <w:r>
+        <w:rPr>
+          <w:color w:val="FF0000"/>
+        </w:rPr>
         <w:t>The goal is to capture the attention of the students by telling an engaging story with interactive characters in the lead roles.</w:t>
       </w:r>
     </w:p>
     <w:p>
-      <w:r>
+      <w:pPr>
+        <w:rPr>
+          <w:color w:val="FF0000"/>
+        </w:rPr>
+      </w:pPr>
+      <w:r>
+        <w:rPr>
+          <w:color w:val="FF0000"/>
+        </w:rPr>
         <w:t>------------------------</w:t>
       </w:r>
     </w:p>
     <w:p>
-      <w:proofErr w:type="spellStart"/>
-      <w:r>
+      <w:pPr>
+        <w:rPr>
+          <w:color w:val="FF0000"/>
+        </w:rPr>
+      </w:pPr>
+      <w:proofErr w:type="spellStart"/>
+      <w:r>
+        <w:rPr>
+          <w:color w:val="FF0000"/>
+        </w:rPr>
         <w:t>Eduplaytion</w:t>
       </w:r>
       <w:proofErr w:type="spellEnd"/>
       <w:r>
-        <w:t xml:space="preserve"> stands for learning through play and </w:t>
-      </w:r>
-      <w:proofErr w:type="gramStart"/>
-      <w:r>
-        <w:t>mastery, and</w:t>
-      </w:r>
-      <w:proofErr w:type="gramEnd"/>
-      <w:r>
-        <w:t xml:space="preserve"> wants students to discover and understand the meaning and purpose of what they do.</w:t>
+        <w:rPr>
+          <w:color w:val="FF0000"/>
+        </w:rPr>
+        <w:t xml:space="preserve"> stands for learning through play and mastery, and wants students to discover and understand the meaning and purpose of what they do.</w:t>
       </w:r>
     </w:p>
     <w:p>
@@ -595,12 +898,21 @@
     <w:p>
       <w:pPr>
         <w:pStyle w:val="Heading4"/>
-      </w:pPr>
-      <w:r>
+        <w:rPr>
+          <w:color w:val="FF0000"/>
+        </w:rPr>
+      </w:pPr>
+      <w:r>
+        <w:rPr>
+          <w:color w:val="FF0000"/>
+        </w:rPr>
         <w:t xml:space="preserve">Kristoffer </w:t>
       </w:r>
       <w:proofErr w:type="spellStart"/>
       <w:r>
+        <w:rPr>
+          <w:color w:val="FF0000"/>
+        </w:rPr>
         <w:t>Hundershagen</w:t>
       </w:r>
       <w:proofErr w:type="spellEnd"/>
@@ -608,209 +920,383 @@
     <w:p>
       <w:pPr>
         <w:pStyle w:val="Subtitle"/>
-      </w:pPr>
-      <w:r>
+        <w:rPr>
+          <w:color w:val="FF0000"/>
+        </w:rPr>
+      </w:pPr>
+      <w:r>
+        <w:rPr>
+          <w:color w:val="FF0000"/>
+        </w:rPr>
         <w:t>Founder and CEO</w:t>
       </w:r>
     </w:p>
     <w:p>
-      <w:r>
+      <w:pPr>
+        <w:rPr>
+          <w:color w:val="FF0000"/>
+        </w:rPr>
+      </w:pPr>
+      <w:r>
+        <w:rPr>
+          <w:color w:val="FF0000"/>
+        </w:rPr>
         <w:t xml:space="preserve">Kristoffer has several years of experience as a teacher, and with his great interest in the subject he developed the company Skoleflink.no in 2015. He holds a master's degree in International Business from Spain and is fluent in Spanish, French and German. The international network that Kristoffer has built helps to create the platform behind </w:t>
       </w:r>
       <w:proofErr w:type="spellStart"/>
       <w:r>
+        <w:rPr>
+          <w:color w:val="FF0000"/>
+        </w:rPr>
         <w:t>Eduplaytion</w:t>
       </w:r>
       <w:proofErr w:type="spellEnd"/>
       <w:r>
+        <w:rPr>
+          <w:color w:val="FF0000"/>
+        </w:rPr>
         <w:t>.</w:t>
       </w:r>
     </w:p>
     <w:p>
       <w:pPr>
         <w:pStyle w:val="Heading4"/>
-      </w:pPr>
-      <w:r>
+        <w:rPr>
+          <w:color w:val="FF0000"/>
+        </w:rPr>
+      </w:pPr>
+      <w:r>
+        <w:rPr>
+          <w:color w:val="FF0000"/>
+        </w:rPr>
         <w:t>Patrick Holleman</w:t>
       </w:r>
     </w:p>
     <w:p>
       <w:pPr>
         <w:pStyle w:val="Subtitle"/>
-      </w:pPr>
-      <w:r>
-        <w:t>designer</w:t>
-      </w:r>
-    </w:p>
-    <w:p>
-      <w:r>
+        <w:rPr>
+          <w:color w:val="FF0000"/>
+        </w:rPr>
+      </w:pPr>
+      <w:r>
+        <w:rPr>
+          <w:color w:val="FF0000"/>
+        </w:rPr>
+        <w:t>Lead Design</w:t>
+      </w:r>
+    </w:p>
+    <w:p>
+      <w:pPr>
+        <w:rPr>
+          <w:color w:val="FF0000"/>
+        </w:rPr>
+      </w:pPr>
+      <w:r>
+        <w:rPr>
+          <w:color w:val="FF0000"/>
+        </w:rPr>
         <w:t>As a game designer, Patrick is in many ways the architect of the company. America's main task is to create good systems and make the games fun and educational. He is the founder of The Game Design Forum, has eight years of industry experience, and has authored six books on game design that are currently used in teaching at several US universities.</w:t>
       </w:r>
     </w:p>
     <w:p>
       <w:pPr>
         <w:pStyle w:val="Heading4"/>
-      </w:pPr>
-      <w:r>
-        <w:t>Brother Barros</w:t>
-      </w:r>
+        <w:rPr>
+          <w:color w:val="FF0000"/>
+        </w:rPr>
+      </w:pPr>
+      <w:r>
+        <w:rPr>
+          <w:color w:val="FF0000"/>
+        </w:rPr>
+        <w:t>Germá</w:t>
+      </w:r>
+      <w:r>
+        <w:rPr>
+          <w:color w:val="FF0000"/>
+        </w:rPr>
+        <w:t>n</w:t>
+      </w:r>
+      <w:r>
+        <w:rPr>
+          <w:color w:val="FF0000"/>
+        </w:rPr>
+        <w:t xml:space="preserve"> </w:t>
+      </w:r>
+      <w:proofErr w:type="spellStart"/>
+      <w:r>
+        <w:rPr>
+          <w:color w:val="FF0000"/>
+        </w:rPr>
+        <w:t>Barros</w:t>
+      </w:r>
+      <w:proofErr w:type="spellEnd"/>
     </w:p>
     <w:p>
       <w:pPr>
         <w:pStyle w:val="Subtitle"/>
-      </w:pPr>
-      <w:r>
+        <w:rPr>
+          <w:color w:val="FF0000"/>
+        </w:rPr>
+      </w:pPr>
+      <w:r>
+        <w:rPr>
+          <w:color w:val="FF0000"/>
+        </w:rPr>
         <w:t>Web and game developer</w:t>
       </w:r>
     </w:p>
     <w:p>
-      <w:r>
+      <w:pPr>
+        <w:rPr>
+          <w:color w:val="FF0000"/>
+        </w:rPr>
+      </w:pPr>
+      <w:r>
+        <w:rPr>
+          <w:color w:val="FF0000"/>
+        </w:rPr>
         <w:t xml:space="preserve">The smart Chilean was headhunted by </w:t>
       </w:r>
       <w:proofErr w:type="spellStart"/>
       <w:r>
+        <w:rPr>
+          <w:color w:val="FF0000"/>
+        </w:rPr>
         <w:t>Eduplaytion</w:t>
       </w:r>
       <w:proofErr w:type="spellEnd"/>
       <w:r>
-        <w:t xml:space="preserve"> for its expertise and expertise as a game developer and Unity expert. The gaming fanatic has previously studied for eight years in </w:t>
-      </w:r>
-      <w:proofErr w:type="gramStart"/>
-      <w:r>
-        <w:t>Germany, and</w:t>
-      </w:r>
-      <w:proofErr w:type="gramEnd"/>
-      <w:r>
-        <w:t xml:space="preserve"> is often in Norway to visit family there. Germán has previously worked as a web developer, graphic artist and teacher in South America.</w:t>
+        <w:rPr>
+          <w:color w:val="FF0000"/>
+        </w:rPr>
+        <w:t xml:space="preserve"> for its expertise and expertise as a game developer and Unity expert. The gaming fanatic has previously studied for eight years in Germany, and is often in Norway to visit family there. Germán has previously worked as a web developer, graphic artist and teacher in South America.</w:t>
       </w:r>
     </w:p>
     <w:p>
       <w:pPr>
         <w:pStyle w:val="Heading4"/>
-      </w:pPr>
-      <w:r>
+        <w:rPr>
+          <w:color w:val="FF0000"/>
+        </w:rPr>
+      </w:pPr>
+      <w:r>
+        <w:rPr>
+          <w:color w:val="FF0000"/>
+        </w:rPr>
         <w:t>Roberto Needham</w:t>
       </w:r>
     </w:p>
     <w:p>
       <w:pPr>
         <w:pStyle w:val="Subtitle"/>
-      </w:pPr>
-      <w:r>
-        <w:t xml:space="preserve">game </w:t>
-      </w:r>
-      <w:r>
-        <w:t>Developer</w:t>
-      </w:r>
-    </w:p>
-    <w:p>
-      <w:r>
+        <w:rPr>
+          <w:color w:val="FF0000"/>
+        </w:rPr>
+      </w:pPr>
+      <w:r>
+        <w:rPr>
+          <w:color w:val="FF0000"/>
+        </w:rPr>
+        <w:t>game Developer</w:t>
+      </w:r>
+    </w:p>
+    <w:p>
+      <w:pPr>
+        <w:rPr>
+          <w:color w:val="FF0000"/>
+        </w:rPr>
+      </w:pPr>
+      <w:r>
+        <w:rPr>
+          <w:color w:val="FF0000"/>
+        </w:rPr>
         <w:t>During their studies in Germany, the Chilean web developer was introduced to game development for the first time. He was bitten by the basil and has now worked with games since returning to his home country in 2011. Roberto has extensive experience in developing learning games, and we are very pleased to have him on the team.</w:t>
       </w:r>
     </w:p>
     <w:p>
       <w:pPr>
         <w:pStyle w:val="Heading4"/>
-      </w:pPr>
-      <w:r>
+        <w:rPr>
+          <w:color w:val="FF0000"/>
+        </w:rPr>
+      </w:pPr>
+      <w:r>
+        <w:rPr>
+          <w:color w:val="FF0000"/>
+        </w:rPr>
         <w:t>Magnus Berglund</w:t>
       </w:r>
     </w:p>
     <w:p>
       <w:pPr>
         <w:pStyle w:val="Subtitle"/>
-      </w:pPr>
-      <w:r>
+        <w:rPr>
+          <w:color w:val="FF0000"/>
+        </w:rPr>
+      </w:pPr>
+      <w:r>
+        <w:rPr>
+          <w:color w:val="FF0000"/>
+        </w:rPr>
         <w:t>Coordinator</w:t>
       </w:r>
     </w:p>
     <w:p>
-      <w:r>
-        <w:t xml:space="preserve">Magnus went to Brazil ten years ago without any formal </w:t>
-      </w:r>
-      <w:proofErr w:type="gramStart"/>
-      <w:r>
-        <w:t>expertise, and</w:t>
-      </w:r>
-      <w:proofErr w:type="gramEnd"/>
-      <w:r>
-        <w:t xml:space="preserve"> is living proof that there are many paths to the finish. The self-taught programmer today runs the company </w:t>
-      </w:r>
-      <w:proofErr w:type="spellStart"/>
-      <w:r>
+      <w:pPr>
+        <w:rPr>
+          <w:color w:val="FF0000"/>
+        </w:rPr>
+      </w:pPr>
+      <w:r>
+        <w:rPr>
+          <w:color w:val="FF0000"/>
+        </w:rPr>
+        <w:t xml:space="preserve">Magnus went to Brazil ten years ago without any formal expertise, and is living proof that there are many paths to the finish. The self-taught programmer today runs the company </w:t>
+      </w:r>
+      <w:proofErr w:type="spellStart"/>
+      <w:r>
+        <w:rPr>
+          <w:color w:val="FF0000"/>
+        </w:rPr>
         <w:t>Quicktech</w:t>
       </w:r>
       <w:proofErr w:type="spellEnd"/>
       <w:r>
+        <w:rPr>
+          <w:color w:val="FF0000"/>
+        </w:rPr>
         <w:t xml:space="preserve"> with dozens of employees in São Paulo where they provide affordable, high-quality technical solutions to both Norwegian and international customers.</w:t>
       </w:r>
     </w:p>
     <w:p>
       <w:pPr>
         <w:pStyle w:val="Heading4"/>
-      </w:pPr>
-      <w:r>
+        <w:rPr>
+          <w:color w:val="FF0000"/>
+        </w:rPr>
+      </w:pPr>
+      <w:r>
+        <w:rPr>
+          <w:color w:val="FF0000"/>
+        </w:rPr>
         <w:t>Alberto Alves</w:t>
       </w:r>
     </w:p>
     <w:p>
       <w:pPr>
         <w:pStyle w:val="Subtitle"/>
-      </w:pPr>
-      <w:r>
-        <w:t>Illustrator and designer</w:t>
-      </w:r>
-    </w:p>
-    <w:p>
-      <w:r>
+        <w:rPr>
+          <w:color w:val="FF0000"/>
+        </w:rPr>
+      </w:pPr>
+      <w:r>
+        <w:rPr>
+          <w:color w:val="FF0000"/>
+        </w:rPr>
+        <w:t>Lead Artist</w:t>
+      </w:r>
+    </w:p>
+    <w:p>
+      <w:pPr>
+        <w:rPr>
+          <w:color w:val="FF0000"/>
+        </w:rPr>
+      </w:pPr>
+      <w:r>
+        <w:rPr>
+          <w:color w:val="FF0000"/>
+        </w:rPr>
         <w:t xml:space="preserve">Alberto works as a designer and illustrator at </w:t>
       </w:r>
       <w:proofErr w:type="spellStart"/>
       <w:r>
+        <w:rPr>
+          <w:color w:val="FF0000"/>
+        </w:rPr>
         <w:t>Quicktech</w:t>
       </w:r>
       <w:proofErr w:type="spellEnd"/>
       <w:r>
+        <w:rPr>
+          <w:color w:val="FF0000"/>
+        </w:rPr>
         <w:t xml:space="preserve">. He has over ten years of experience in everything from brand development to packaging design, and now it is the passion game that stands for turn. With his unique style and choice of </w:t>
       </w:r>
       <w:proofErr w:type="spellStart"/>
       <w:r>
+        <w:rPr>
+          <w:color w:val="FF0000"/>
+        </w:rPr>
         <w:t>colors</w:t>
       </w:r>
       <w:proofErr w:type="spellEnd"/>
       <w:r>
+        <w:rPr>
+          <w:color w:val="FF0000"/>
+        </w:rPr>
         <w:t xml:space="preserve">, Alberto brings life to </w:t>
       </w:r>
       <w:proofErr w:type="spellStart"/>
       <w:r>
+        <w:rPr>
+          <w:color w:val="FF0000"/>
+        </w:rPr>
         <w:t>Eduplaytion's</w:t>
       </w:r>
       <w:proofErr w:type="spellEnd"/>
       <w:r>
+        <w:rPr>
+          <w:color w:val="FF0000"/>
+        </w:rPr>
         <w:t xml:space="preserve"> games in every stroke of pen.</w:t>
       </w:r>
     </w:p>
     <w:p>
       <w:pPr>
         <w:pStyle w:val="Heading4"/>
-      </w:pPr>
-      <w:r>
+        <w:rPr>
+          <w:color w:val="FF0000"/>
+        </w:rPr>
+      </w:pPr>
+      <w:r>
+        <w:rPr>
+          <w:color w:val="FF0000"/>
+        </w:rPr>
         <w:t>Mario Moura</w:t>
       </w:r>
     </w:p>
     <w:p>
       <w:pPr>
         <w:pStyle w:val="Subtitle"/>
-      </w:pPr>
-      <w:r>
+        <w:rPr>
+          <w:color w:val="FF0000"/>
+        </w:rPr>
+      </w:pPr>
+      <w:r>
+        <w:rPr>
+          <w:color w:val="FF0000"/>
+        </w:rPr>
         <w:t>animator</w:t>
       </w:r>
     </w:p>
     <w:p>
-      <w:r>
+      <w:pPr>
+        <w:rPr>
+          <w:color w:val="FF0000"/>
+        </w:rPr>
+      </w:pPr>
+      <w:r>
+        <w:rPr>
+          <w:color w:val="FF0000"/>
+        </w:rPr>
         <w:t xml:space="preserve">With his expertise in animation and motion design, as well as a long time in various television and film production companies, Mario is a very valuable resource for the </w:t>
       </w:r>
       <w:r>
+        <w:rPr>
+          <w:color w:val="FF0000"/>
+        </w:rPr>
         <w:lastRenderedPageBreak/>
         <w:t>company. His ability to bring life to the characters and surroundings of the game greatly helps to enhance the children's gaming experience.</w:t>
       </w:r>
@@ -818,41 +1304,76 @@
     <w:p>
       <w:pPr>
         <w:pStyle w:val="Heading4"/>
-      </w:pPr>
-      <w:r>
+        <w:rPr>
+          <w:color w:val="FF0000"/>
+        </w:rPr>
+      </w:pPr>
+      <w:r>
+        <w:rPr>
+          <w:color w:val="FF0000"/>
+        </w:rPr>
         <w:t>Gustavo do Silva</w:t>
       </w:r>
     </w:p>
     <w:p>
       <w:pPr>
         <w:pStyle w:val="Subtitle"/>
-      </w:pPr>
-      <w:r>
+        <w:rPr>
+          <w:color w:val="FF0000"/>
+        </w:rPr>
+      </w:pPr>
+      <w:r>
+        <w:rPr>
+          <w:color w:val="FF0000"/>
+        </w:rPr>
         <w:t>UX-designer</w:t>
       </w:r>
     </w:p>
     <w:p>
-      <w:r>
+      <w:pPr>
+        <w:rPr>
+          <w:color w:val="FF0000"/>
+        </w:rPr>
+      </w:pPr>
+      <w:r>
+        <w:rPr>
+          <w:color w:val="FF0000"/>
+        </w:rPr>
         <w:t xml:space="preserve">Gustavo is the company's UX designer and has extensive experience with projects in web and mobile development. The Brazilian works daily at </w:t>
       </w:r>
       <w:proofErr w:type="spellStart"/>
       <w:r>
+        <w:rPr>
+          <w:color w:val="FF0000"/>
+        </w:rPr>
         <w:t>Quicktech</w:t>
       </w:r>
       <w:proofErr w:type="spellEnd"/>
       <w:r>
+        <w:rPr>
+          <w:color w:val="FF0000"/>
+        </w:rPr>
         <w:t xml:space="preserve"> in São Paulo where he is one of the artists that brings life to our games. In addition to this, he also plays a crucial role in the day-to-day management of everything related to graphics, design and user interface.</w:t>
       </w:r>
     </w:p>
     <w:p>
       <w:pPr>
         <w:pStyle w:val="Heading4"/>
-      </w:pPr>
-      <w:r>
+        <w:rPr>
+          <w:color w:val="FF0000"/>
+        </w:rPr>
+      </w:pPr>
+      <w:r>
+        <w:rPr>
+          <w:color w:val="FF0000"/>
+        </w:rPr>
         <w:t xml:space="preserve">Felix </w:t>
       </w:r>
       <w:proofErr w:type="spellStart"/>
       <w:r>
+        <w:rPr>
+          <w:color w:val="FF0000"/>
+        </w:rPr>
         <w:t>Windisch</w:t>
       </w:r>
       <w:proofErr w:type="spellEnd"/>
@@ -860,71 +1381,135 @@
     <w:p>
       <w:pPr>
         <w:pStyle w:val="Subtitle"/>
-      </w:pPr>
-      <w:r>
+        <w:rPr>
+          <w:color w:val="FF0000"/>
+        </w:rPr>
+      </w:pPr>
+      <w:r>
+        <w:rPr>
+          <w:color w:val="FF0000"/>
+        </w:rPr>
         <w:t>game Developer</w:t>
       </w:r>
     </w:p>
     <w:p>
-      <w:r>
+      <w:pPr>
+        <w:rPr>
+          <w:color w:val="FF0000"/>
+        </w:rPr>
+      </w:pPr>
+      <w:r>
+        <w:rPr>
+          <w:color w:val="FF0000"/>
+        </w:rPr>
         <w:t xml:space="preserve">Since he began sketching his own board games at the age of six, this Austrian developer has not stopped designing and creating games. He has always known that games can be used for so much more than just pure entertainment, and through his work at </w:t>
       </w:r>
       <w:proofErr w:type="spellStart"/>
       <w:r>
+        <w:rPr>
+          <w:color w:val="FF0000"/>
+        </w:rPr>
         <w:t>Eduplaytion</w:t>
       </w:r>
       <w:proofErr w:type="spellEnd"/>
       <w:r>
+        <w:rPr>
+          <w:color w:val="FF0000"/>
+        </w:rPr>
         <w:t>, Felix now wants to create entertaining learning experiences for children around the world.</w:t>
       </w:r>
     </w:p>
     <w:p>
       <w:pPr>
         <w:pStyle w:val="Heading4"/>
-      </w:pPr>
-      <w:r>
+        <w:rPr>
+          <w:color w:val="FF0000"/>
+        </w:rPr>
+      </w:pPr>
+      <w:r>
+        <w:rPr>
+          <w:color w:val="FF0000"/>
+        </w:rPr>
         <w:t>Jude White</w:t>
       </w:r>
     </w:p>
     <w:p>
       <w:pPr>
         <w:pStyle w:val="Subtitle"/>
-      </w:pPr>
-      <w:r>
+        <w:rPr>
+          <w:color w:val="FF0000"/>
+        </w:rPr>
+      </w:pPr>
+      <w:r>
+        <w:rPr>
+          <w:color w:val="FF0000"/>
+        </w:rPr>
         <w:t>game Developer</w:t>
       </w:r>
     </w:p>
     <w:p>
-      <w:r>
+      <w:pPr>
+        <w:rPr>
+          <w:color w:val="FF0000"/>
+        </w:rPr>
+      </w:pPr>
+      <w:r>
+        <w:rPr>
+          <w:color w:val="FF0000"/>
+        </w:rPr>
         <w:t>Jude White</w:t>
       </w:r>
       <w:r>
+        <w:rPr>
+          <w:color w:val="FF0000"/>
+        </w:rPr>
         <w:t xml:space="preserve"> has studied game graphics at the University of Farnham and has always had a love for games that provide meaningful experiences that make the player think and grow. During his time as a student, he worked for several years teaching young children </w:t>
       </w:r>
       <w:r>
+        <w:rPr>
+          <w:color w:val="FF0000"/>
+        </w:rPr>
         <w:t>to</w:t>
       </w:r>
       <w:r>
+        <w:rPr>
+          <w:color w:val="FF0000"/>
+        </w:rPr>
         <w:t xml:space="preserve"> code their own games, and now he wants to use his knowledge and experience towards </w:t>
       </w:r>
       <w:proofErr w:type="spellStart"/>
       <w:r>
+        <w:rPr>
+          <w:color w:val="FF0000"/>
+        </w:rPr>
         <w:t>Eduplaytion's</w:t>
       </w:r>
       <w:proofErr w:type="spellEnd"/>
       <w:r>
+        <w:rPr>
+          <w:color w:val="FF0000"/>
+        </w:rPr>
         <w:t xml:space="preserve"> projects.</w:t>
       </w:r>
     </w:p>
     <w:p>
       <w:pPr>
         <w:pStyle w:val="Heading4"/>
-      </w:pPr>
-      <w:r>
+        <w:rPr>
+          <w:color w:val="FF0000"/>
+        </w:rPr>
+      </w:pPr>
+      <w:r>
+        <w:rPr>
+          <w:color w:val="FF0000"/>
+        </w:rPr>
         <w:t xml:space="preserve">Kim </w:t>
       </w:r>
       <w:proofErr w:type="spellStart"/>
       <w:r>
+        <w:rPr>
+          <w:color w:val="FF0000"/>
+        </w:rPr>
         <w:t>Ström</w:t>
       </w:r>
       <w:proofErr w:type="spellEnd"/>
@@ -932,29 +1517,41 @@
     <w:p>
       <w:pPr>
         <w:pStyle w:val="Subtitle"/>
-      </w:pPr>
-      <w:r>
+        <w:rPr>
+          <w:color w:val="FF0000"/>
+        </w:rPr>
+      </w:pPr>
+      <w:r>
+        <w:rPr>
+          <w:color w:val="FF0000"/>
+        </w:rPr>
         <w:t>game Developer</w:t>
       </w:r>
     </w:p>
     <w:p>
-      <w:r>
-        <w:t xml:space="preserve">Kim has always been interested in </w:t>
-      </w:r>
-      <w:proofErr w:type="gramStart"/>
-      <w:r>
-        <w:t>games, and</w:t>
-      </w:r>
-      <w:proofErr w:type="gramEnd"/>
-      <w:r>
-        <w:t xml:space="preserve"> has been making games on a hobby basis since he was 14. In 2017, he wanted new challenges, and just as well moved from his native Sweden to Iceland where he is currently studying computer engineering. That's where he eventually came across </w:t>
-      </w:r>
-      <w:proofErr w:type="spellStart"/>
-      <w:r>
+      <w:pPr>
+        <w:rPr>
+          <w:color w:val="FF0000"/>
+        </w:rPr>
+      </w:pPr>
+      <w:r>
+        <w:rPr>
+          <w:color w:val="FF0000"/>
+        </w:rPr>
+        <w:t xml:space="preserve">Kim has always been interested in games, and has been making games on a hobby basis since he was 14. In 2017, he wanted new challenges, and just as well moved from his native Sweden to Iceland where he is currently studying computer engineering. That's where he eventually came across </w:t>
+      </w:r>
+      <w:proofErr w:type="spellStart"/>
+      <w:r>
+        <w:rPr>
+          <w:color w:val="FF0000"/>
+        </w:rPr>
         <w:t>Eduplaytion</w:t>
       </w:r>
       <w:proofErr w:type="spellEnd"/>
       <w:r>
+        <w:rPr>
+          <w:color w:val="FF0000"/>
+        </w:rPr>
         <w:t xml:space="preserve"> and our work, and he knew right away that this was something he wanted to join.</w:t>
       </w:r>
     </w:p>
@@ -994,17 +1591,12 @@
         <w:t xml:space="preserve"> is employed as a business intern at </w:t>
       </w:r>
       <w:proofErr w:type="spellStart"/>
-      <w:proofErr w:type="gramStart"/>
       <w:r>
         <w:t>Eduplaytion</w:t>
       </w:r>
       <w:proofErr w:type="spellEnd"/>
       <w:r>
-        <w:t>, and</w:t>
-      </w:r>
-      <w:proofErr w:type="gramEnd"/>
-      <w:r>
-        <w:t xml:space="preserve"> holds a master's degree in financial management at the Norwegian School of Economics (NHH) in Bergen. With a good understanding of both economics and digitalization, </w:t>
+        <w:t xml:space="preserve">, and holds a master's degree in financial management at the Norwegian School of Economics (NHH) in Bergen. With a good understanding of both economics and digitalization, </w:t>
       </w:r>
       <w:proofErr w:type="spellStart"/>
       <w:r>
@@ -1054,17 +1646,12 @@
         <w:t xml:space="preserve"> is also a business intern at </w:t>
       </w:r>
       <w:proofErr w:type="spellStart"/>
-      <w:proofErr w:type="gramStart"/>
       <w:r>
         <w:t>Eduplaytion</w:t>
       </w:r>
       <w:proofErr w:type="spellEnd"/>
       <w:r>
-        <w:t>, and</w:t>
-      </w:r>
-      <w:proofErr w:type="gramEnd"/>
-      <w:r>
-        <w:t xml:space="preserve"> holds a master's degree in strategy and management at the Norwegian School of Economics (NHH) in Bergen. She is an accomplished student who, with her accumulated knowledge, wants to help lift </w:t>
+        <w:t xml:space="preserve">, and holds a master's degree in strategy and management at the Norwegian School of Economics (NHH) in Bergen. She is an accomplished student who, with her accumulated knowledge, wants to help lift </w:t>
       </w:r>
       <w:proofErr w:type="spellStart"/>
       <w:r>
@@ -1137,12 +1724,29 @@
     <w:p>
       <w:pPr>
         <w:pStyle w:val="Heading4"/>
-      </w:pPr>
-      <w:r>
-        <w:t xml:space="preserve">Change </w:t>
-      </w:r>
-      <w:proofErr w:type="spellStart"/>
-      <w:r>
+        <w:rPr>
+          <w:color w:val="FF0000"/>
+        </w:rPr>
+      </w:pPr>
+      <w:proofErr w:type="spellStart"/>
+      <w:r>
+        <w:rPr>
+          <w:color w:val="FF0000"/>
+        </w:rPr>
+        <w:t>Endre</w:t>
+      </w:r>
+      <w:proofErr w:type="spellEnd"/>
+      <w:r>
+        <w:rPr>
+          <w:color w:val="FF0000"/>
+        </w:rPr>
+        <w:t xml:space="preserve"> </w:t>
+      </w:r>
+      <w:proofErr w:type="spellStart"/>
+      <w:r>
+        <w:rPr>
+          <w:color w:val="FF0000"/>
+        </w:rPr>
         <w:t>Natvik</w:t>
       </w:r>
       <w:proofErr w:type="spellEnd"/>
@@ -1150,25 +1754,48 @@
     <w:p>
       <w:pPr>
         <w:pStyle w:val="Subtitle"/>
-      </w:pPr>
-      <w:r>
+        <w:rPr>
+          <w:color w:val="FF0000"/>
+        </w:rPr>
+      </w:pPr>
+      <w:r>
+        <w:rPr>
+          <w:color w:val="FF0000"/>
+        </w:rPr>
         <w:t>between step</w:t>
       </w:r>
     </w:p>
     <w:p>
-      <w:r>
+      <w:pPr>
+        <w:rPr>
+          <w:color w:val="FF0000"/>
+        </w:rPr>
+      </w:pPr>
+      <w:r>
+        <w:rPr>
+          <w:color w:val="FF0000"/>
+        </w:rPr>
         <w:t>"It is important that we as teachers understand the current culture in which children grow up. Currently, I am completing a master's degree in ICT and learning, and now I want to use this knowledge to design and create tools that can give the subjects in the school a cultural expression that the children understand. "</w:t>
       </w:r>
     </w:p>
     <w:p>
       <w:pPr>
         <w:pStyle w:val="Heading4"/>
-      </w:pPr>
-      <w:r>
+        <w:rPr>
+          <w:color w:val="FF0000"/>
+        </w:rPr>
+      </w:pPr>
+      <w:r>
+        <w:rPr>
+          <w:color w:val="FF0000"/>
+        </w:rPr>
         <w:t xml:space="preserve">Leif-André </w:t>
       </w:r>
       <w:proofErr w:type="spellStart"/>
       <w:r>
+        <w:rPr>
+          <w:color w:val="FF0000"/>
+        </w:rPr>
         <w:t>Trøhaugen</w:t>
       </w:r>
       <w:proofErr w:type="spellEnd"/>
@@ -1176,38 +1803,70 @@
     <w:p>
       <w:pPr>
         <w:pStyle w:val="Subtitle"/>
-      </w:pPr>
-      <w:r>
+        <w:rPr>
+          <w:color w:val="FF0000"/>
+        </w:rPr>
+      </w:pPr>
+      <w:r>
+        <w:rPr>
+          <w:color w:val="FF0000"/>
+        </w:rPr>
         <w:t>Lower secondary</w:t>
       </w:r>
     </w:p>
     <w:p>
-      <w:r>
+      <w:pPr>
+        <w:rPr>
+          <w:color w:val="FF0000"/>
+        </w:rPr>
+      </w:pPr>
+      <w:r>
+        <w:rPr>
+          <w:color w:val="FF0000"/>
+        </w:rPr>
         <w:t>"For me, it is important to look at how to structure the subjects in a way that allows the students to develop both academically and as a human being. Games are particularly interesting, because here one can adapt to the individual student far better than textbooks</w:t>
       </w:r>
       <w:proofErr w:type="gramStart"/>
       <w:r>
+        <w:rPr>
+          <w:color w:val="FF0000"/>
+        </w:rPr>
         <w:t>. .</w:t>
       </w:r>
       <w:proofErr w:type="gramEnd"/>
       <w:r>
+        <w:rPr>
+          <w:color w:val="FF0000"/>
+        </w:rPr>
         <w:t xml:space="preserve"> "</w:t>
       </w:r>
     </w:p>
     <w:p>
       <w:pPr>
         <w:pStyle w:val="Heading4"/>
-      </w:pPr>
-      <w:proofErr w:type="spellStart"/>
-      <w:r>
+        <w:rPr>
+          <w:color w:val="FF0000"/>
+        </w:rPr>
+      </w:pPr>
+      <w:proofErr w:type="spellStart"/>
+      <w:r>
+        <w:rPr>
+          <w:color w:val="FF0000"/>
+        </w:rPr>
         <w:t>Marte</w:t>
       </w:r>
       <w:proofErr w:type="spellEnd"/>
       <w:r>
+        <w:rPr>
+          <w:color w:val="FF0000"/>
+        </w:rPr>
         <w:t xml:space="preserve"> </w:t>
       </w:r>
       <w:proofErr w:type="spellStart"/>
       <w:r>
+        <w:rPr>
+          <w:color w:val="FF0000"/>
+        </w:rPr>
         <w:t>Bråtalien</w:t>
       </w:r>
       <w:proofErr w:type="spellEnd"/>
@@ -1215,54 +1874,98 @@
     <w:p>
       <w:pPr>
         <w:pStyle w:val="Subtitle"/>
-      </w:pPr>
-      <w:r>
+        <w:rPr>
+          <w:color w:val="FF0000"/>
+        </w:rPr>
+      </w:pPr>
+      <w:r>
+        <w:rPr>
+          <w:color w:val="FF0000"/>
+        </w:rPr>
         <w:t>University</w:t>
       </w:r>
     </w:p>
     <w:p>
-      <w:r>
+      <w:pPr>
+        <w:rPr>
+          <w:color w:val="FF0000"/>
+        </w:rPr>
+      </w:pPr>
+      <w:r>
+        <w:rPr>
+          <w:color w:val="FF0000"/>
+        </w:rPr>
         <w:t xml:space="preserve">"I joined the </w:t>
       </w:r>
       <w:proofErr w:type="spellStart"/>
       <w:r>
+        <w:rPr>
+          <w:color w:val="FF0000"/>
+        </w:rPr>
         <w:t>Eduplaytion</w:t>
       </w:r>
       <w:proofErr w:type="spellEnd"/>
       <w:r>
+        <w:rPr>
+          <w:color w:val="FF0000"/>
+        </w:rPr>
         <w:t xml:space="preserve"> team because I believe teaching and learning can benefit from game-based elements and design. Games can engage, motivate and contribute to productive </w:t>
       </w:r>
       <w:proofErr w:type="spellStart"/>
       <w:r>
+        <w:rPr>
+          <w:color w:val="FF0000"/>
+        </w:rPr>
         <w:t>endeavors</w:t>
       </w:r>
       <w:proofErr w:type="spellEnd"/>
       <w:r>
+        <w:rPr>
+          <w:color w:val="FF0000"/>
+        </w:rPr>
         <w:t xml:space="preserve"> for learning - as teaching should. Through repetition, exploration, challenge and mastery, competence can </w:t>
       </w:r>
       <w:proofErr w:type="spellStart"/>
       <w:r>
+        <w:rPr>
+          <w:color w:val="FF0000"/>
+        </w:rPr>
         <w:t>inc.</w:t>
       </w:r>
       <w:proofErr w:type="spellEnd"/>
       <w:r>
+        <w:rPr>
+          <w:color w:val="FF0000"/>
+        </w:rPr>
         <w:t xml:space="preserve"> "</w:t>
       </w:r>
     </w:p>
     <w:p>
       <w:pPr>
         <w:pStyle w:val="Heading4"/>
-      </w:pPr>
-      <w:proofErr w:type="spellStart"/>
-      <w:r>
+        <w:rPr>
+          <w:color w:val="FF0000"/>
+        </w:rPr>
+      </w:pPr>
+      <w:proofErr w:type="spellStart"/>
+      <w:r>
+        <w:rPr>
+          <w:color w:val="FF0000"/>
+        </w:rPr>
         <w:t>Bjørn</w:t>
       </w:r>
       <w:proofErr w:type="spellEnd"/>
       <w:r>
+        <w:rPr>
+          <w:color w:val="FF0000"/>
+        </w:rPr>
         <w:t xml:space="preserve"> Ivar </w:t>
       </w:r>
       <w:proofErr w:type="spellStart"/>
       <w:r>
+        <w:rPr>
+          <w:color w:val="FF0000"/>
+        </w:rPr>
         <w:t>Mesel</w:t>
       </w:r>
       <w:proofErr w:type="spellEnd"/>
@@ -1270,30 +1973,56 @@
     <w:p>
       <w:pPr>
         <w:pStyle w:val="Subtitle"/>
-      </w:pPr>
-      <w:r>
+        <w:rPr>
+          <w:color w:val="FF0000"/>
+        </w:rPr>
+      </w:pPr>
+      <w:r>
+        <w:rPr>
+          <w:color w:val="FF0000"/>
+        </w:rPr>
         <w:t>between step</w:t>
       </w:r>
     </w:p>
     <w:p>
-      <w:r>
+      <w:pPr>
+        <w:rPr>
+          <w:color w:val="FF0000"/>
+        </w:rPr>
+      </w:pPr>
+      <w:r>
+        <w:rPr>
+          <w:color w:val="FF0000"/>
+        </w:rPr>
         <w:t>"In order to motivate and relate the subjects to daily life, it is important that we as teachers play on the interests of students. This is especially true of" gaming guys "who are a group that is difficult to reach in today's classroom. It is important that we as teachers are open to alternative methods to arouse the interest of these students. "</w:t>
       </w:r>
     </w:p>
     <w:p>
       <w:pPr>
         <w:pStyle w:val="Heading4"/>
-      </w:pPr>
-      <w:proofErr w:type="spellStart"/>
-      <w:r>
+        <w:rPr>
+          <w:color w:val="FF0000"/>
+        </w:rPr>
+      </w:pPr>
+      <w:proofErr w:type="spellStart"/>
+      <w:r>
+        <w:rPr>
+          <w:color w:val="FF0000"/>
+        </w:rPr>
         <w:t>Torgeir</w:t>
       </w:r>
       <w:proofErr w:type="spellEnd"/>
       <w:r>
+        <w:rPr>
+          <w:color w:val="FF0000"/>
+        </w:rPr>
         <w:t xml:space="preserve"> G. </w:t>
       </w:r>
       <w:proofErr w:type="spellStart"/>
       <w:r>
+        <w:rPr>
+          <w:color w:val="FF0000"/>
+        </w:rPr>
         <w:t>Valborgland</w:t>
       </w:r>
       <w:proofErr w:type="spellEnd"/>
@@ -1301,30 +2030,42 @@
     <w:p>
       <w:pPr>
         <w:pStyle w:val="Subtitle"/>
-      </w:pPr>
-      <w:r>
+        <w:rPr>
+          <w:color w:val="FF0000"/>
+        </w:rPr>
+      </w:pPr>
+      <w:r>
+        <w:rPr>
+          <w:color w:val="FF0000"/>
+        </w:rPr>
         <w:t>between step</w:t>
       </w:r>
     </w:p>
     <w:p>
-      <w:r>
+      <w:pPr>
+        <w:rPr>
+          <w:color w:val="FF0000"/>
+        </w:rPr>
+      </w:pPr>
+      <w:r>
+        <w:rPr>
+          <w:color w:val="FF0000"/>
+        </w:rPr>
         <w:t xml:space="preserve">"I joined the </w:t>
       </w:r>
       <w:proofErr w:type="spellStart"/>
       <w:r>
+        <w:rPr>
+          <w:color w:val="FF0000"/>
+        </w:rPr>
         <w:t>Eduplaytion</w:t>
       </w:r>
       <w:proofErr w:type="spellEnd"/>
       <w:r>
-        <w:t xml:space="preserve"> team because I found their work to be very exciting. With years of experience as a teacher, the areas of improvement in the school gradually become clear. Now I want to contribute my knowledge and insight into developing new solutions that engage our students</w:t>
-      </w:r>
-      <w:proofErr w:type="gramStart"/>
-      <w:r>
-        <w:t>. .</w:t>
-      </w:r>
-      <w:proofErr w:type="gramEnd"/>
-      <w:r>
-        <w:t xml:space="preserve"> "</w:t>
+        <w:rPr>
+          <w:color w:val="FF0000"/>
+        </w:rPr>
+        <w:t xml:space="preserve"> team because I found their work to be very exciting. With years of experience as a teacher, the areas of improvement in the school gradually become clear. Now I want to contribute my knowledge and insight into developing new solutions that engage our students. "</w:t>
       </w:r>
     </w:p>
     <w:p>
@@ -1349,10 +2090,12 @@
       </w:r>
     </w:p>
     <w:p>
+      <w:bookmarkStart w:id="0" w:name="_GoBack"/>
       <w:r>
         <w:t>"When I studied, I chose to look more closely at the effect of game-based elements on learning in my undergraduate thesis. This eventually aroused a desire to develop solutions that can contribute to good variation in teaching and as a tool for working with mathematics on a new way. "</w:t>
       </w:r>
     </w:p>
+    <w:bookmarkEnd w:id="0"/>
     <w:p>
       <w:pPr>
         <w:pStyle w:val="Heading3"/>
@@ -1400,9 +2143,11 @@
       <w:pPr>
         <w:pStyle w:val="Heading4"/>
       </w:pPr>
-      <w:r>
-        <w:t>Invoice</w:t>
-      </w:r>
+      <w:proofErr w:type="spellStart"/>
+      <w:r>
+        <w:t>Arve</w:t>
+      </w:r>
+      <w:proofErr w:type="spellEnd"/>
     </w:p>
     <w:p>
       <w:pPr>
@@ -1414,15 +2159,36 @@
     </w:p>
     <w:p>
       <w:r>
-        <w:t xml:space="preserve">"Normal teaching is often a bit dry and theoretical. If a game is well made, it can make learning more entertaining, fun and interesting. I like to play </w:t>
+        <w:t>"Normal teaching is often a bit dry and theoretical. If a game is well made, it can make learning more entertaining, fun and interesting. I like to play myself, and have learned a lot from games that I would not have discovered at school. "</w:t>
+      </w:r>
+    </w:p>
+    <w:p>
+      <w:pPr>
+        <w:pStyle w:val="Heading4"/>
+      </w:pPr>
+      <w:r>
+        <w:t>Ingrid</w:t>
+      </w:r>
+    </w:p>
+    <w:p>
+      <w:pPr>
+        <w:pStyle w:val="Subtitle"/>
+      </w:pPr>
+      <w:r>
+        <w:t>6th grade</w:t>
+      </w:r>
+    </w:p>
+    <w:p>
+      <w:r>
+        <w:t xml:space="preserve">"It is important to bring children into the development of games, because it </w:t>
       </w:r>
       <w:proofErr w:type="gramStart"/>
       <w:r>
-        <w:t>myself, and</w:t>
+        <w:t>is</w:t>
       </w:r>
       <w:proofErr w:type="gramEnd"/>
       <w:r>
-        <w:t xml:space="preserve"> have learned a lot from games that I would not have discovered at school. "</w:t>
+        <w:t xml:space="preserve"> we who are going to play it. We children know what is fun and what is not. I think it is exciting to learn and play at the same time, and it's especially fun to upgrade the fun characters in the game as we get further. It motivates. "</w:t>
       </w:r>
     </w:p>
     <w:p>
@@ -1430,7 +2196,7 @@
         <w:pStyle w:val="Heading4"/>
       </w:pPr>
       <w:r>
-        <w:t>Ingrid</w:t>
+        <w:t>Gabriel</w:t>
       </w:r>
     </w:p>
     <w:p>
@@ -1443,15 +2209,44 @@
     </w:p>
     <w:p>
       <w:r>
-        <w:t xml:space="preserve">"It is important to bring children into the development of games, because it </w:t>
+        <w:t xml:space="preserve">"It's fun with games because you meet a lot of different characters and characters along the way. I also like that there is so much light and </w:t>
+      </w:r>
+      <w:proofErr w:type="spellStart"/>
+      <w:r>
+        <w:t>color</w:t>
+      </w:r>
+      <w:proofErr w:type="spellEnd"/>
+      <w:r>
+        <w:t xml:space="preserve"> in the surrounding environment, and that you can get your own figure that you can win new equipment for. I'm more into the game. "</w:t>
+      </w:r>
+    </w:p>
+    <w:p>
+      <w:pPr>
+        <w:pStyle w:val="Heading4"/>
+      </w:pPr>
+      <w:r>
+        <w:t>Edina</w:t>
+      </w:r>
+    </w:p>
+    <w:p>
+      <w:pPr>
+        <w:pStyle w:val="Subtitle"/>
+      </w:pPr>
+      <w:r>
+        <w:t>4th grade</w:t>
+      </w:r>
+    </w:p>
+    <w:p>
+      <w:r>
+        <w:t xml:space="preserve">"I think it's nice to learn through games, because then I can compete with others. It's also </w:t>
       </w:r>
       <w:proofErr w:type="gramStart"/>
       <w:r>
-        <w:t>is</w:t>
+        <w:t>cool</w:t>
       </w:r>
       <w:proofErr w:type="gramEnd"/>
       <w:r>
-        <w:t xml:space="preserve"> we who are going to play it. We children know what is fun and what is not. I think it is exciting to learn and play at the same time, and it's especially fun to upgrade the fun characters in the game as we get further. It motivates. "</w:t>
+        <w:t xml:space="preserve"> to solve different tasks to get ahead in the game, as well as to collect points. There should be more games in school, I mean, because it's easier to learn when playing. "</w:t>
       </w:r>
     </w:p>
     <w:p>
@@ -1459,7 +2254,7 @@
         <w:pStyle w:val="Heading4"/>
       </w:pPr>
       <w:r>
-        <w:t>Gabriel</w:t>
+        <w:t>Leila Linnea</w:t>
       </w:r>
     </w:p>
     <w:p>
@@ -1472,15 +2267,7 @@
     </w:p>
     <w:p>
       <w:r>
-        <w:t xml:space="preserve">"It's fun with games because you meet a lot of different characters and characters along the way. I also like that there is so much light and </w:t>
-      </w:r>
-      <w:proofErr w:type="spellStart"/>
-      <w:r>
-        <w:t>color</w:t>
-      </w:r>
-      <w:proofErr w:type="spellEnd"/>
-      <w:r>
-        <w:t xml:space="preserve"> in the surrounding environment, and that you can get your own figure that you can win new equipment for. I'm more into the game. "</w:t>
+        <w:t>"Games should be used more often at school, because learning should be fun, and I think games are more fun than books. It's easier to see how things are done than to read it in a book."</w:t>
       </w:r>
     </w:p>
     <w:p>
@@ -1488,7 +2275,7 @@
         <w:pStyle w:val="Heading4"/>
       </w:pPr>
       <w:r>
-        <w:t>Edina</w:t>
+        <w:t>Mahdi</w:t>
       </w:r>
     </w:p>
     <w:p>
@@ -1496,61 +2283,11 @@
         <w:pStyle w:val="Subtitle"/>
       </w:pPr>
       <w:r>
-        <w:t>4th grade</w:t>
-      </w:r>
-    </w:p>
-    <w:p>
-      <w:r>
-        <w:t xml:space="preserve">"I think it's nice to learn through games, because then I can compete with others. It's also </w:t>
-      </w:r>
-      <w:proofErr w:type="gramStart"/>
-      <w:r>
-        <w:t>cool</w:t>
-      </w:r>
-      <w:proofErr w:type="gramEnd"/>
-      <w:r>
-        <w:t xml:space="preserve"> to solve different tasks to get ahead in the game, as well as to collect points. There should be more games in school, I mean, because it's easier to learn when playing. "</w:t>
-      </w:r>
-    </w:p>
-    <w:p>
-      <w:pPr>
-        <w:pStyle w:val="Heading4"/>
-      </w:pPr>
-      <w:r>
-        <w:t>Leila Linnea</w:t>
-      </w:r>
-    </w:p>
-    <w:p>
-      <w:pPr>
-        <w:pStyle w:val="Subtitle"/>
-      </w:pPr>
-      <w:r>
         <w:t>6th grade</w:t>
       </w:r>
     </w:p>
     <w:p>
       <w:r>
-        <w:t>"Games should be used more often at school, because learning should be fun, and I think games are more fun than books. It's easier to see how things are done than to read it in a book."</w:t>
-      </w:r>
-    </w:p>
-    <w:p>
-      <w:pPr>
-        <w:pStyle w:val="Heading4"/>
-      </w:pPr>
-      <w:r>
-        <w:t>Mahdi</w:t>
-      </w:r>
-    </w:p>
-    <w:p>
-      <w:pPr>
-        <w:pStyle w:val="Subtitle"/>
-      </w:pPr>
-      <w:r>
-        <w:t>6th grade</w:t>
-      </w:r>
-    </w:p>
-    <w:p>
-      <w:r>
         <w:t>"Games can teach you things differently than textbooks. There are often interesting stories in games that make it fun to discover and learn new things. I also really enjoy playing with others, it's very social, you meet new friends, and you can solve quests together. "</w:t>
       </w:r>
       <w:r>
@@ -1560,88 +2297,100 @@
     <w:p>
       <w:pPr>
         <w:pStyle w:val="Heading2"/>
-      </w:pPr>
-      <w:r>
+        <w:rPr>
+          <w:color w:val="FF0000"/>
+        </w:rPr>
+      </w:pPr>
+      <w:r>
+        <w:rPr>
+          <w:color w:val="FF0000"/>
+        </w:rPr>
         <w:lastRenderedPageBreak/>
         <w:t>Our vision</w:t>
       </w:r>
     </w:p>
     <w:p>
-      <w:r>
+      <w:pPr>
+        <w:rPr>
+          <w:color w:val="FF0000"/>
+        </w:rPr>
+      </w:pPr>
+      <w:r>
+        <w:rPr>
+          <w:color w:val="FF0000"/>
+        </w:rPr>
         <w:t>For many students, the subjects at the school are first and foremost things to be pegged, and not something that is fun and interesting. </w:t>
       </w:r>
       <w:proofErr w:type="spellStart"/>
       <w:r>
+        <w:rPr>
+          <w:color w:val="FF0000"/>
+        </w:rPr>
         <w:t>Eduplaytion</w:t>
       </w:r>
       <w:proofErr w:type="spellEnd"/>
       <w:r>
-        <w:t xml:space="preserve"> stands for learning through play and </w:t>
+        <w:rPr>
+          <w:color w:val="FF0000"/>
+        </w:rPr>
+        <w:t xml:space="preserve"> stands for learning through play and mastery, and wants students to discover and understand the meaning and purpose of what they do.</w:t>
+      </w:r>
+    </w:p>
+    <w:p>
+      <w:pPr>
+        <w:rPr>
+          <w:color w:val="FF0000"/>
+        </w:rPr>
+      </w:pPr>
+      <w:r>
+        <w:rPr>
+          <w:color w:val="FF0000"/>
+        </w:rPr>
+        <w:t>To develop our solutions, we have brought together people of different backgrounds and nationalities, but with one common vision: to create entertaining gaming experiences that awaken the curiosity and learning will of children and adolescents.</w:t>
+      </w:r>
+    </w:p>
+    <w:p>
+      <w:r>
+        <w:br w:type="page"/>
+      </w:r>
+    </w:p>
+    <w:p>
+      <w:pPr>
+        <w:pStyle w:val="Heading2"/>
+      </w:pPr>
+    </w:p>
+    <w:p>
+      <w:pPr>
+        <w:pStyle w:val="Heading3"/>
+      </w:pPr>
+      <w:r>
+        <w:t>Edina</w:t>
+      </w:r>
+    </w:p>
+    <w:p>
+      <w:r>
+        <w:t xml:space="preserve">"I think it's good to learn through games, because then I can compete with others. It's also </w:t>
       </w:r>
       <w:proofErr w:type="gramStart"/>
       <w:r>
-        <w:t>mastery, and</w:t>
+        <w:t>cool</w:t>
       </w:r>
       <w:proofErr w:type="gramEnd"/>
       <w:r>
-        <w:t xml:space="preserve"> wants students to discover and understand the meaning and purpose of what they do.</w:t>
-      </w:r>
-    </w:p>
-    <w:p>
-      <w:r>
-        <w:t>To develop our solutions, we have brought together people of different backgrounds and nationalities, but with one common vision: to create entertaining gaming experiences that awaken the curiosity and learning will of children and adolescents.</w:t>
-      </w:r>
-    </w:p>
-    <w:p>
-      <w:r>
-        <w:br w:type="page"/>
-      </w:r>
-    </w:p>
-    <w:p>
-      <w:pPr>
-        <w:pStyle w:val="Heading2"/>
-      </w:pPr>
+        <w:t xml:space="preserve"> to solve different tasks to get ahead in the game, as well as to collect points. There should be more games in school, I mean, because it's easier to learn when a player. "</w:t>
+      </w:r>
     </w:p>
     <w:p>
       <w:pPr>
         <w:pStyle w:val="Heading3"/>
       </w:pPr>
       <w:r>
-        <w:t>Edina</w:t>
-      </w:r>
-    </w:p>
-    <w:p>
-      <w:r>
-        <w:t xml:space="preserve">"I think it's good to learn through games, because then I can compete with others. It's also </w:t>
-      </w:r>
-      <w:proofErr w:type="gramStart"/>
-      <w:r>
-        <w:t>cool</w:t>
-      </w:r>
-      <w:proofErr w:type="gramEnd"/>
-      <w:r>
-        <w:t xml:space="preserve"> to solve different tasks to get ahead in the game, as well as to collect points. There should be more games in school, I mean, because it's easier to learn when a player. "</w:t>
-      </w:r>
-    </w:p>
-    <w:p>
-      <w:pPr>
-        <w:pStyle w:val="Heading3"/>
-      </w:pPr>
-      <w:r>
         <w:t>Invoice</w:t>
       </w:r>
     </w:p>
     <w:p>
       <w:r>
-        <w:t xml:space="preserve">"Normal teaching is often a bit dry and theoretical. If a game is well made, it can make learning more entertaining, fun and interesting. I like to play </w:t>
-      </w:r>
-      <w:proofErr w:type="gramStart"/>
-      <w:r>
-        <w:t>myself, and</w:t>
-      </w:r>
-      <w:proofErr w:type="gramEnd"/>
-      <w:r>
-        <w:t xml:space="preserve"> have learned a lot from games that I would not have discovered at school. "</w:t>
+        <w:t>"Normal teaching is often a bit dry and theoretical. If a game is well made, it can make learning more entertaining, fun and interesting. I like to play myself, and have learned a lot from games that I would not have discovered at school. "</w:t>
       </w:r>
     </w:p>
     <w:p>
@@ -2998,15 +3747,7 @@
       </w:r>
       <w:proofErr w:type="spellEnd"/>
       <w:r>
-        <w:t xml:space="preserve">". Through </w:t>
-      </w:r>
-      <w:proofErr w:type="gramStart"/>
-      <w:r>
-        <w:t>mini-games</w:t>
-      </w:r>
-      <w:proofErr w:type="gramEnd"/>
-      <w:r>
-        <w:t xml:space="preserve">, the level of knowledge of students around the world is to be </w:t>
+        <w:t xml:space="preserve">". Through mini-games, the level of knowledge of students around the world is to be </w:t>
       </w:r>
       <w:proofErr w:type="spellStart"/>
       <w:r>
@@ -3239,7 +3980,7 @@
           <w:color w:val="212529"/>
         </w:rPr>
         <w:drawing>
-          <wp:inline distT="0" distB="0" distL="0" distR="0" wp14:anchorId="750513E2" wp14:editId="16EB650A">
+          <wp:inline distT="0" distB="0" distL="0" distR="0" wp14:anchorId="78C07EDB" wp14:editId="0BCF88B4">
             <wp:extent cx="5727700" cy="3815080"/>
             <wp:effectExtent l="0" t="0" r="0" b="0"/>
             <wp:docPr id="2" name="Picture 2" descr="A young boy using a computer sitting on top of a table&#10;&#10;Description automatically generated"/>
@@ -3315,23 +4056,7 @@
           <w:rFonts w:ascii="Helvetica Neue" w:hAnsi="Helvetica Neue"/>
           <w:color w:val="212529"/>
         </w:rPr>
-        <w:t xml:space="preserve">, math is linked to related situations through fun </w:t>
-      </w:r>
-      <w:proofErr w:type="gramStart"/>
-      <w:r>
-        <w:rPr>
-          <w:rFonts w:ascii="Helvetica Neue" w:hAnsi="Helvetica Neue"/>
-          <w:color w:val="212529"/>
-        </w:rPr>
-        <w:t>mini-games</w:t>
-      </w:r>
-      <w:proofErr w:type="gramEnd"/>
-      <w:r>
-        <w:rPr>
-          <w:rFonts w:ascii="Helvetica Neue" w:hAnsi="Helvetica Neue"/>
-          <w:color w:val="212529"/>
-        </w:rPr>
-        <w:t xml:space="preserve">. Photo: </w:t>
+        <w:t xml:space="preserve">, math is linked to related situations through fun mini-games. Photo: </w:t>
       </w:r>
       <w:proofErr w:type="spellStart"/>
       <w:r>
@@ -3362,15 +4087,7 @@
         <w:t xml:space="preserve">"I </w:t>
       </w:r>
       <w:r>
-        <w:t xml:space="preserve">like to play </w:t>
-      </w:r>
-      <w:proofErr w:type="gramStart"/>
-      <w:r>
-        <w:t>myself, and</w:t>
-      </w:r>
-      <w:proofErr w:type="gramEnd"/>
-      <w:r>
-        <w:t xml:space="preserve"> have learned a lot from games that I would not have discovered at school."</w:t>
+        <w:t>like to play myself, and have learned a lot from games that I would not have discovered at school."</w:t>
       </w:r>
       <w:r>
         <w:t xml:space="preserve"> - </w:t>
@@ -3490,23 +4207,7 @@
           <w:color w:val="212529"/>
         </w:rPr>
         <w:br/>
-        <w:t xml:space="preserve">“Ordinary math lessons can often be a little dry and difficult to understand. I enjoy playing </w:t>
-      </w:r>
-      <w:proofErr w:type="gramStart"/>
-      <w:r>
-        <w:rPr>
-          <w:rFonts w:ascii="Helvetica Neue" w:hAnsi="Helvetica Neue"/>
-          <w:color w:val="212529"/>
-        </w:rPr>
-        <w:t>myself, and</w:t>
-      </w:r>
-      <w:proofErr w:type="gramEnd"/>
-      <w:r>
-        <w:rPr>
-          <w:rFonts w:ascii="Helvetica Neue" w:hAnsi="Helvetica Neue"/>
-          <w:color w:val="212529"/>
-        </w:rPr>
-        <w:t xml:space="preserve"> have learned a lot from games that I would not have discovered at school. I think the game works well, and think it can make learning more entertaining, fun and interesting</w:t>
+        <w:t>“Ordinary math lessons can often be a little dry and difficult to understand. I enjoy playing myself, and have learned a lot from games that I would not have discovered at school. I think the game works well, and think it can make learning more entertaining, fun and interesting</w:t>
       </w:r>
       <w:proofErr w:type="gramStart"/>
       <w:r>
@@ -3854,23 +4555,7 @@
           <w:rFonts w:ascii="Helvetica Neue" w:hAnsi="Helvetica Neue"/>
           <w:color w:val="212529"/>
         </w:rPr>
-        <w:t xml:space="preserve">“We are a fully digital </w:t>
-      </w:r>
-      <w:proofErr w:type="gramStart"/>
-      <w:r>
-        <w:rPr>
-          <w:rFonts w:ascii="Helvetica Neue" w:hAnsi="Helvetica Neue"/>
-          <w:color w:val="212529"/>
-        </w:rPr>
-        <w:t>school, and</w:t>
-      </w:r>
-      <w:proofErr w:type="gramEnd"/>
-      <w:r>
-        <w:rPr>
-          <w:rFonts w:ascii="Helvetica Neue" w:hAnsi="Helvetica Neue"/>
-          <w:color w:val="212529"/>
-        </w:rPr>
-        <w:t xml:space="preserve"> have a perception that digital learning adds something extra. Learning through games is a new dimension that allows the student to take an active part in teaching</w:t>
+        <w:t>“We are a fully digital school, and have a perception that digital learning adds something extra. Learning through games is a new dimension that allows the student to take an active part in teaching</w:t>
       </w:r>
       <w:proofErr w:type="gramStart"/>
       <w:r>
@@ -5265,6 +5950,18 @@
       <w:szCs w:val="56"/>
     </w:rPr>
   </w:style>
+  <w:style w:type="character" w:styleId="FollowedHyperlink">
+    <w:name w:val="FollowedHyperlink"/>
+    <w:basedOn w:val="DefaultParagraphFont"/>
+    <w:uiPriority w:val="99"/>
+    <w:semiHidden/>
+    <w:unhideWhenUsed/>
+    <w:rsid w:val="007A39DF"/>
+    <w:rPr>
+      <w:color w:val="954F72" w:themeColor="followedHyperlink"/>
+      <w:u w:val="single"/>
+    </w:rPr>
+  </w:style>
 </w:styles>
 </file>
 

</xml_diff>